<commit_message>
Updated documentation for examples
</commit_message>
<xml_diff>
--- a/EmStatPicoCodeExamples/Method SCRIPT Examples.docx
+++ b/EmStatPicoCodeExamples/Method SCRIPT Examples.docx
@@ -30,7 +30,6 @@
           <w:dataBinding w:prefixMappings="xmlns:ns0='http://purl.org/dc/elements/1.1/' xmlns:ns1='http://schemas.openxmlformats.org/package/2006/metadata/core-properties' " w:xpath="/ns1:coreProperties[1]/ns0:title[1]" w:storeItemID="{6C3C8BC8-F283-45AE-878A-BAB7291924A1}"/>
           <w:text/>
         </w:sdtPr>
-        <w:sdtEndPr/>
         <w:sdtContent>
           <w:r>
             <w:rPr>
@@ -8057,9 +8056,487 @@
     <w:p>
       <w:pPr>
         <w:rPr>
-          <w:rStyle w:val="code"/>
-        </w:rPr>
-      </w:pPr>
+          <w:lang w:val="en-US"/>
+        </w:rPr>
+      </w:pPr>
+    </w:p>
+    <w:p>
+      <w:pPr>
+        <w:rPr>
+          <w:lang w:val="en-US"/>
+        </w:rPr>
+      </w:pPr>
+      <w:r>
+        <w:rPr>
+          <w:lang w:val="en-US"/>
+        </w:rPr>
+        <w:lastRenderedPageBreak/>
+        <w:t>Sample outputs:</w:t>
+      </w:r>
+    </w:p>
+    <w:p>
+      <w:pPr>
+        <w:rPr>
+          <w:lang w:val="en-US"/>
+        </w:rPr>
+      </w:pPr>
+    </w:p>
+    <w:p>
+      <w:pPr>
+        <w:rPr>
+          <w:lang w:val="en-US"/>
+        </w:rPr>
+      </w:pPr>
+      <w:r>
+        <w:rPr>
+          <w:lang w:val="en-US"/>
+        </w:rPr>
+        <w:t>The following are some sample data packages and their correponding outputs.</w:t>
+      </w:r>
+    </w:p>
+    <w:p>
+      <w:pPr>
+        <w:rPr>
+          <w:lang w:val="en-US"/>
+        </w:rPr>
+      </w:pPr>
+    </w:p>
+    <w:p>
+      <w:pPr>
+        <w:rPr>
+          <w:lang w:val="en-US"/>
+        </w:rPr>
+      </w:pPr>
+      <w:r>
+        <w:rPr>
+          <w:lang w:val="en-US"/>
+        </w:rPr>
+        <w:t>(</w:t>
+      </w:r>
+      <w:r>
+        <w:rPr>
+          <w:lang w:val="en-US"/>
+        </w:rPr>
+        <w:t>Please note that the spaces</w:t>
+      </w:r>
+      <w:r>
+        <w:rPr>
+          <w:lang w:val="en-US"/>
+        </w:rPr>
+        <w:t xml:space="preserve"> in the data packages</w:t>
+      </w:r>
+      <w:r>
+        <w:rPr>
+          <w:lang w:val="en-US"/>
+        </w:rPr>
+        <w:t xml:space="preserve"> are added for readability</w:t>
+      </w:r>
+      <w:r>
+        <w:rPr>
+          <w:lang w:val="en-US"/>
+        </w:rPr>
+        <w:t>).</w:t>
+      </w:r>
+    </w:p>
+    <w:p>
+      <w:pPr>
+        <w:rPr>
+          <w:lang w:val="en-US"/>
+        </w:rPr>
+      </w:pPr>
+      <w:r>
+        <w:rPr>
+          <w:lang w:val="en-US"/>
+        </w:rPr>
+        <w:t>A row of data package from LSV measurement response</w:t>
+      </w:r>
+    </w:p>
+    <w:p>
+      <w:pPr>
+        <w:rPr>
+          <w:lang w:val="en-US"/>
+        </w:rPr>
+      </w:pPr>
+    </w:p>
+    <w:p>
+      <w:pPr>
+        <w:rPr>
+          <w:lang w:val="it-IT"/>
+        </w:rPr>
+      </w:pPr>
+      <w:r>
+        <w:rPr>
+          <w:lang w:val="it-IT"/>
+        </w:rPr>
+        <w:t>P da7F85F3Fu ; ba4BA99F0p , 10 , 288</w:t>
+      </w:r>
+    </w:p>
+    <w:p>
+      <w:pPr>
+        <w:rPr>
+          <w:lang w:val="it-IT"/>
+        </w:rPr>
+      </w:pPr>
+    </w:p>
+    <w:p>
+      <w:pPr>
+        <w:rPr>
+          <w:lang w:val="it-IT"/>
+        </w:rPr>
+      </w:pPr>
+      <w:r>
+        <w:rPr>
+          <w:lang w:val="it-IT"/>
+        </w:rPr>
+        <w:t xml:space="preserve">Output: </w:t>
+      </w:r>
+      <w:r>
+        <w:rPr>
+          <w:lang w:val="it-IT"/>
+        </w:rPr>
+        <w:tab/>
+      </w:r>
+      <w:r>
+        <w:rPr>
+          <w:lang w:val="it-IT"/>
+        </w:rPr>
+        <w:tab/>
+      </w:r>
+      <w:r>
+        <w:rPr>
+          <w:lang w:val="it-IT"/>
+        </w:rPr>
+        <w:t xml:space="preserve">E (V) = -4.999E-01   </w:t>
+      </w:r>
+    </w:p>
+    <w:p>
+      <w:pPr>
+        <w:ind w:left="708" w:firstLine="708"/>
+        <w:rPr>
+          <w:lang w:val="it-IT"/>
+        </w:rPr>
+      </w:pPr>
+      <w:r>
+        <w:rPr>
+          <w:lang w:val="it-IT"/>
+        </w:rPr>
+        <w:t xml:space="preserve">i (A) = -4.999E-01   </w:t>
+      </w:r>
+    </w:p>
+    <w:p>
+      <w:pPr>
+        <w:ind w:left="708" w:firstLine="708"/>
+        <w:rPr>
+          <w:lang w:val="en-US"/>
+        </w:rPr>
+      </w:pPr>
+      <w:r>
+        <w:rPr>
+          <w:lang w:val="en-US"/>
+        </w:rPr>
+        <w:t xml:space="preserve">Status : OK           </w:t>
+      </w:r>
+    </w:p>
+    <w:p>
+      <w:pPr>
+        <w:ind w:left="708" w:firstLine="708"/>
+        <w:rPr>
+          <w:lang w:val="en-US"/>
+        </w:rPr>
+      </w:pPr>
+      <w:r>
+        <w:rPr>
+          <w:lang w:val="en-US"/>
+        </w:rPr>
+        <w:t>CR : 1mA (High speed)</w:t>
+      </w:r>
+    </w:p>
+    <w:p>
+      <w:pPr>
+        <w:rPr>
+          <w:lang w:val="en-US"/>
+        </w:rPr>
+      </w:pPr>
+    </w:p>
+    <w:p>
+      <w:pPr>
+        <w:rPr>
+          <w:lang w:val="en-US"/>
+        </w:rPr>
+      </w:pPr>
+      <w:r>
+        <w:rPr>
+          <w:lang w:val="en-US"/>
+        </w:rPr>
+        <w:t>A row of data package fom EIS measurement response</w:t>
+      </w:r>
+    </w:p>
+    <w:p>
+      <w:pPr>
+        <w:rPr>
+          <w:lang w:val="en-US"/>
+        </w:rPr>
+      </w:pPr>
+    </w:p>
+    <w:p>
+      <w:pPr>
+        <w:rPr>
+          <w:lang w:val="en-US"/>
+        </w:rPr>
+      </w:pPr>
+      <w:r>
+        <w:rPr>
+          <w:lang w:val="en-US"/>
+        </w:rPr>
+        <w:t>P</w:t>
+      </w:r>
+      <w:r>
+        <w:rPr>
+          <w:lang w:val="en-US"/>
+        </w:rPr>
+        <w:t xml:space="preserve"> </w:t>
+      </w:r>
+      <w:r>
+        <w:rPr>
+          <w:lang w:val="en-US"/>
+        </w:rPr>
+        <w:t>dc8030D40 ;</w:t>
+      </w:r>
+      <w:r>
+        <w:rPr>
+          <w:lang w:val="en-US"/>
+        </w:rPr>
+        <w:t xml:space="preserve"> </w:t>
+      </w:r>
+      <w:r>
+        <w:rPr>
+          <w:lang w:val="en-US"/>
+        </w:rPr>
+        <w:t>cc8088C7Cm</w:t>
+      </w:r>
+      <w:r>
+        <w:rPr>
+          <w:lang w:val="en-US"/>
+        </w:rPr>
+        <w:t xml:space="preserve"> </w:t>
+      </w:r>
+      <w:r>
+        <w:rPr>
+          <w:lang w:val="en-US"/>
+        </w:rPr>
+        <w:t>,</w:t>
+      </w:r>
+      <w:r>
+        <w:rPr>
+          <w:lang w:val="en-US"/>
+        </w:rPr>
+        <w:t xml:space="preserve"> </w:t>
+      </w:r>
+      <w:r>
+        <w:rPr>
+          <w:lang w:val="en-US"/>
+        </w:rPr>
+        <w:t>12</w:t>
+      </w:r>
+      <w:r>
+        <w:rPr>
+          <w:lang w:val="en-US"/>
+        </w:rPr>
+        <w:t xml:space="preserve"> </w:t>
+      </w:r>
+      <w:r>
+        <w:rPr>
+          <w:lang w:val="en-US"/>
+        </w:rPr>
+        <w:t>,</w:t>
+      </w:r>
+      <w:r>
+        <w:rPr>
+          <w:lang w:val="en-US"/>
+        </w:rPr>
+        <w:t xml:space="preserve"> </w:t>
+      </w:r>
+      <w:r>
+        <w:rPr>
+          <w:lang w:val="en-US"/>
+        </w:rPr>
+        <w:t>289</w:t>
+      </w:r>
+      <w:r>
+        <w:rPr>
+          <w:lang w:val="en-US"/>
+        </w:rPr>
+        <w:t xml:space="preserve"> </w:t>
+      </w:r>
+      <w:r>
+        <w:rPr>
+          <w:lang w:val="en-US"/>
+        </w:rPr>
+        <w:t>;</w:t>
+      </w:r>
+      <w:r>
+        <w:rPr>
+          <w:lang w:val="en-US"/>
+        </w:rPr>
+        <w:t xml:space="preserve"> </w:t>
+      </w:r>
+      <w:r>
+        <w:rPr>
+          <w:lang w:val="en-US"/>
+        </w:rPr>
+        <w:t>cdA9279D1u</w:t>
+      </w:r>
+      <w:r>
+        <w:rPr>
+          <w:lang w:val="en-US"/>
+        </w:rPr>
+        <w:t xml:space="preserve"> </w:t>
+      </w:r>
+      <w:r>
+        <w:rPr>
+          <w:lang w:val="en-US"/>
+        </w:rPr>
+        <w:t>,12</w:t>
+      </w:r>
+      <w:r>
+        <w:rPr>
+          <w:lang w:val="en-US"/>
+        </w:rPr>
+        <w:t xml:space="preserve"> </w:t>
+      </w:r>
+      <w:r>
+        <w:rPr>
+          <w:lang w:val="en-US"/>
+        </w:rPr>
+        <w:t>,</w:t>
+      </w:r>
+      <w:r>
+        <w:rPr>
+          <w:lang w:val="en-US"/>
+        </w:rPr>
+        <w:t xml:space="preserve"> </w:t>
+      </w:r>
+      <w:r>
+        <w:rPr>
+          <w:lang w:val="en-US"/>
+        </w:rPr>
+        <w:t>289</w:t>
+      </w:r>
+    </w:p>
+    <w:p>
+      <w:pPr>
+        <w:rPr>
+          <w:lang w:val="en-US"/>
+        </w:rPr>
+      </w:pPr>
+    </w:p>
+    <w:p>
+      <w:pPr>
+        <w:rPr>
+          <w:lang w:val="en-US"/>
+        </w:rPr>
+      </w:pPr>
+      <w:r>
+        <w:rPr>
+          <w:lang w:val="en-US"/>
+        </w:rPr>
+        <w:t xml:space="preserve">Output: </w:t>
+      </w:r>
+      <w:r>
+        <w:rPr>
+          <w:lang w:val="en-US"/>
+        </w:rPr>
+        <w:tab/>
+      </w:r>
+      <w:r>
+        <w:rPr>
+          <w:lang w:val="en-US"/>
+        </w:rPr>
+        <w:tab/>
+      </w:r>
+      <w:r>
+        <w:rPr>
+          <w:lang w:val="en-US"/>
+        </w:rPr>
+        <w:t xml:space="preserve">Frequency (Hz) : 200000.00   </w:t>
+      </w:r>
+    </w:p>
+    <w:p>
+      <w:pPr>
+        <w:ind w:left="708" w:firstLine="708"/>
+        <w:rPr>
+          <w:lang w:val="it-IT"/>
+        </w:rPr>
+      </w:pPr>
+      <w:r>
+        <w:rPr>
+          <w:lang w:val="it-IT"/>
+        </w:rPr>
+        <w:t xml:space="preserve">Z' (Ohm) : 2.000E+05 </w:t>
+      </w:r>
+      <w:r>
+        <w:rPr>
+          <w:lang w:val="it-IT"/>
+        </w:rPr>
+        <w:tab/>
+      </w:r>
+      <w:r>
+        <w:rPr>
+          <w:lang w:val="it-IT"/>
+        </w:rPr>
+        <w:t xml:space="preserve">Status : Overload </w:t>
+      </w:r>
+      <w:r>
+        <w:rPr>
+          <w:lang w:val="it-IT"/>
+        </w:rPr>
+        <w:tab/>
+      </w:r>
+      <w:r>
+        <w:rPr>
+          <w:lang w:val="it-IT"/>
+        </w:rPr>
+        <w:t xml:space="preserve">CR : 5mA     </w:t>
+      </w:r>
+    </w:p>
+    <w:p>
+      <w:pPr>
+        <w:ind w:left="1416"/>
+        <w:rPr>
+          <w:lang w:val="it-IT"/>
+        </w:rPr>
+      </w:pPr>
+      <w:r>
+        <w:rPr>
+          <w:lang w:val="it-IT"/>
+        </w:rPr>
+        <w:t>Z'' (Ohm) : 2.000E+05</w:t>
+      </w:r>
+      <w:r>
+        <w:rPr>
+          <w:lang w:val="it-IT"/>
+        </w:rPr>
+        <w:tab/>
+      </w:r>
+      <w:r>
+        <w:rPr>
+          <w:lang w:val="it-IT"/>
+        </w:rPr>
+        <w:t>Status : Overload</w:t>
+      </w:r>
+      <w:r>
+        <w:rPr>
+          <w:lang w:val="it-IT"/>
+        </w:rPr>
+        <w:tab/>
+        <w:t>C</w:t>
+      </w:r>
+      <w:r>
+        <w:rPr>
+          <w:lang w:val="it-IT"/>
+        </w:rPr>
+        <w:t>R : 5mA</w:t>
+      </w:r>
     </w:p>
     <w:p>
       <w:pPr>
@@ -8070,103 +8547,102 @@
         </w:numPr>
       </w:pPr>
       <w:r>
-        <w:lastRenderedPageBreak/>
         <w:t>Plotting the response</w:t>
+      </w:r>
+    </w:p>
+    <w:p>
+      <w:pPr>
+        <w:rPr>
+          <w:rStyle w:val="code"/>
+        </w:rPr>
+      </w:pPr>
+    </w:p>
+    <w:p>
+      <w:pPr>
+        <w:rPr>
+          <w:iCs/>
+          <w:lang w:val="en-US"/>
+        </w:rPr>
+      </w:pPr>
+      <w:r>
+        <w:rPr>
+          <w:iCs/>
+          <w:lang w:val="en-US"/>
+        </w:rPr>
+        <w:t xml:space="preserve">The </w:t>
+      </w:r>
+      <w:r>
+        <w:rPr>
+          <w:iCs/>
+          <w:lang w:val="en-US"/>
+        </w:rPr>
+        <w:t>OxyPlot library</w:t>
+      </w:r>
+      <w:r>
+        <w:rPr>
+          <w:iCs/>
+          <w:lang w:val="en-US"/>
+        </w:rPr>
+        <w:t xml:space="preserve"> from NuGet packages</w:t>
+      </w:r>
+      <w:r>
+        <w:rPr>
+          <w:iCs/>
+          <w:lang w:val="en-US"/>
+        </w:rPr>
+        <w:t xml:space="preserve"> is used i</w:t>
+      </w:r>
+      <w:r>
+        <w:rPr>
+          <w:iCs/>
+          <w:lang w:val="en-US"/>
+        </w:rPr>
+        <w:t xml:space="preserve">n this example for showing a simple plot of the measurement response parameters. </w:t>
+      </w:r>
+    </w:p>
+    <w:p>
+      <w:pPr>
+        <w:rPr>
+          <w:iCs/>
+          <w:lang w:val="en-US"/>
+        </w:rPr>
+      </w:pPr>
+    </w:p>
+    <w:p>
+      <w:pPr>
+        <w:autoSpaceDE w:val="0"/>
+        <w:autoSpaceDN w:val="0"/>
+        <w:adjustRightInd w:val="0"/>
+        <w:textboxTightWrap w:val="none"/>
+        <w:rPr>
+          <w:rStyle w:val="code"/>
+        </w:rPr>
+      </w:pPr>
+      <w:r>
+        <w:rPr>
+          <w:rStyle w:val="code"/>
+        </w:rPr>
+        <w:t>using OxyPlot;</w:t>
+      </w:r>
+    </w:p>
+    <w:p>
+      <w:pPr>
+        <w:autoSpaceDE w:val="0"/>
+        <w:autoSpaceDN w:val="0"/>
+        <w:adjustRightInd w:val="0"/>
+        <w:textboxTightWrap w:val="none"/>
+        <w:rPr>
+          <w:rStyle w:val="code"/>
+        </w:rPr>
+      </w:pPr>
+      <w:r>
+        <w:rPr>
+          <w:rStyle w:val="code"/>
+        </w:rPr>
+        <w:t>using OxyPlot.Axes;</w:t>
       </w:r>
       <w:bookmarkStart w:id="1" w:name="_GoBack"/>
       <w:bookmarkEnd w:id="1"/>
-    </w:p>
-    <w:p>
-      <w:pPr>
-        <w:rPr>
-          <w:rStyle w:val="code"/>
-        </w:rPr>
-      </w:pPr>
-    </w:p>
-    <w:p>
-      <w:pPr>
-        <w:rPr>
-          <w:iCs/>
-          <w:lang w:val="en-US"/>
-        </w:rPr>
-      </w:pPr>
-      <w:r>
-        <w:rPr>
-          <w:iCs/>
-          <w:lang w:val="en-US"/>
-        </w:rPr>
-        <w:t xml:space="preserve">The </w:t>
-      </w:r>
-      <w:r>
-        <w:rPr>
-          <w:iCs/>
-          <w:lang w:val="en-US"/>
-        </w:rPr>
-        <w:t>OxyPlot library</w:t>
-      </w:r>
-      <w:r>
-        <w:rPr>
-          <w:iCs/>
-          <w:lang w:val="en-US"/>
-        </w:rPr>
-        <w:t xml:space="preserve"> from NuGet packages</w:t>
-      </w:r>
-      <w:r>
-        <w:rPr>
-          <w:iCs/>
-          <w:lang w:val="en-US"/>
-        </w:rPr>
-        <w:t xml:space="preserve"> is used i</w:t>
-      </w:r>
-      <w:r>
-        <w:rPr>
-          <w:iCs/>
-          <w:lang w:val="en-US"/>
-        </w:rPr>
-        <w:t xml:space="preserve">n this example for showing a simple plot of the measurement response parameters. </w:t>
-      </w:r>
-    </w:p>
-    <w:p>
-      <w:pPr>
-        <w:rPr>
-          <w:iCs/>
-          <w:lang w:val="en-US"/>
-        </w:rPr>
-      </w:pPr>
-    </w:p>
-    <w:p>
-      <w:pPr>
-        <w:autoSpaceDE w:val="0"/>
-        <w:autoSpaceDN w:val="0"/>
-        <w:adjustRightInd w:val="0"/>
-        <w:textboxTightWrap w:val="none"/>
-        <w:rPr>
-          <w:rStyle w:val="code"/>
-        </w:rPr>
-      </w:pPr>
-      <w:r>
-        <w:rPr>
-          <w:rStyle w:val="code"/>
-        </w:rPr>
-        <w:t>using OxyPlot;</w:t>
-      </w:r>
-    </w:p>
-    <w:p>
-      <w:pPr>
-        <w:autoSpaceDE w:val="0"/>
-        <w:autoSpaceDN w:val="0"/>
-        <w:adjustRightInd w:val="0"/>
-        <w:textboxTightWrap w:val="none"/>
-        <w:rPr>
-          <w:rStyle w:val="code"/>
-        </w:rPr>
-      </w:pPr>
-      <w:r>
-        <w:rPr>
-          <w:rStyle w:val="code"/>
-        </w:rPr>
-        <w:t>using OxyPlot.Axes;</w:t>
-      </w:r>
     </w:p>
     <w:p>
       <w:pPr>
@@ -8272,19 +8748,29 @@
         <w:adjustRightInd w:val="0"/>
         <w:textboxTightWrap w:val="none"/>
         <w:rPr>
+          <w:iCs/>
+          <w:lang w:val="en-US"/>
+        </w:rPr>
+      </w:pPr>
+      <w:r>
+        <w:rPr>
+          <w:iCs/>
+          <w:lang w:val="en-US"/>
+        </w:rPr>
+        <w:t>A new instance of LineSeries is also created and added to the plot model.</w:t>
+      </w:r>
+    </w:p>
+    <w:p>
+      <w:pPr>
+        <w:autoSpaceDE w:val="0"/>
+        <w:autoSpaceDN w:val="0"/>
+        <w:adjustRightInd w:val="0"/>
+        <w:textboxTightWrap w:val="none"/>
+        <w:rPr>
           <w:rStyle w:val="code"/>
           <w:lang w:val="en-GB"/>
         </w:rPr>
       </w:pPr>
-      <w:r>
-        <w:rPr>
-          <w:rFonts w:ascii="Consolas" w:hAnsi="Consolas" w:cs="Consolas"/>
-          <w:sz w:val="19"/>
-          <w:szCs w:val="19"/>
-          <w:lang w:val="en-GB"/>
-        </w:rPr>
-        <w:t>A new instance of LineSeries is also created and added to the plot model.</w:t>
-      </w:r>
     </w:p>
     <w:p>
       <w:pPr>
@@ -8489,6 +8975,13 @@
     </w:p>
     <w:p>
       <w:pPr>
+        <w:rPr>
+          <w:lang w:val="en-US"/>
+        </w:rPr>
+      </w:pPr>
+    </w:p>
+    <w:p>
+      <w:pPr>
         <w:autoSpaceDE w:val="0"/>
         <w:autoSpaceDN w:val="0"/>
         <w:adjustRightInd w:val="0"/>
@@ -8620,6 +9113,7 @@
         <w:rPr>
           <w:rStyle w:val="code"/>
         </w:rPr>
+        <w:lastRenderedPageBreak/>
         <w:t xml:space="preserve">    };</w:t>
       </w:r>
     </w:p>
@@ -8915,7 +9409,6 @@
         <w:rPr>
           <w:lang w:val="en-US"/>
         </w:rPr>
-        <w:lastRenderedPageBreak/>
         <w:t>Here’s a sample plot with the response for a Linear sweep measurement on EmStat Pico.</w:t>
       </w:r>
     </w:p>
@@ -9407,7 +9900,6 @@
         <w:rPr>
           <w:lang w:val="en-US"/>
         </w:rPr>
-        <w:lastRenderedPageBreak/>
         <w:t xml:space="preserve">The magnitude of and phase of impedance is required for the Bode plot. </w:t>
       </w:r>
       <w:r>
@@ -9786,6 +10278,7 @@
           <w:noProof/>
           <w:lang w:eastAsia="en-US"/>
         </w:rPr>
+        <w:lastRenderedPageBreak/>
         <w:drawing>
           <wp:inline distT="0" distB="0" distL="0" distR="0" wp14:anchorId="3F9A7311" wp14:editId="0BF8E3A7">
             <wp:extent cx="5760720" cy="2675890"/>
@@ -9900,7 +10393,6 @@
         <w:docPartUnique/>
       </w:docPartObj>
     </w:sdtPr>
-    <w:sdtEndPr/>
     <w:sdtContent>
       <w:p>
         <w:pPr>
@@ -9949,7 +10441,6 @@
         <w:docPartUnique/>
       </w:docPartObj>
     </w:sdtPr>
-    <w:sdtEndPr/>
     <w:sdtContent>
       <w:p>
         <w:pPr>
@@ -10117,7 +10608,6 @@
                               <w:dataBinding w:prefixMappings="xmlns:ns0='http://purl.org/dc/elements/1.1/' xmlns:ns1='http://schemas.openxmlformats.org/package/2006/metadata/core-properties' " w:xpath="/ns1:coreProperties[1]/ns0:title[1]" w:storeItemID="{6C3C8BC8-F283-45AE-878A-BAB7291924A1}"/>
                               <w:text/>
                             </w:sdtPr>
-                            <w:sdtEndPr/>
                             <w:sdtContent>
                               <w:r>
                                 <w:rPr>
@@ -10169,7 +10659,6 @@
                         <w:dataBinding w:prefixMappings="xmlns:ns0='http://purl.org/dc/elements/1.1/' xmlns:ns1='http://schemas.openxmlformats.org/package/2006/metadata/core-properties' " w:xpath="/ns1:coreProperties[1]/ns0:title[1]" w:storeItemID="{6C3C8BC8-F283-45AE-878A-BAB7291924A1}"/>
                         <w:text/>
                       </w:sdtPr>
-                      <w:sdtEndPr/>
                       <w:sdtContent>
                         <w:r>
                           <w:rPr>
@@ -10273,7 +10762,6 @@
                               <w:dataBinding w:prefixMappings="xmlns:ns0='http://purl.org/dc/elements/1.1/' xmlns:ns1='http://schemas.openxmlformats.org/package/2006/metadata/core-properties' " w:xpath="/ns1:coreProperties[1]/ns0:title[1]" w:storeItemID="{6C3C8BC8-F283-45AE-878A-BAB7291924A1}"/>
                               <w:text/>
                             </w:sdtPr>
-                            <w:sdtEndPr/>
                             <w:sdtContent>
                               <w:r>
                                 <w:rPr>
@@ -10324,7 +10812,6 @@
                         <w:dataBinding w:prefixMappings="xmlns:ns0='http://purl.org/dc/elements/1.1/' xmlns:ns1='http://schemas.openxmlformats.org/package/2006/metadata/core-properties' " w:xpath="/ns1:coreProperties[1]/ns0:title[1]" w:storeItemID="{6C3C8BC8-F283-45AE-878A-BAB7291924A1}"/>
                         <w:text/>
                       </w:sdtPr>
-                      <w:sdtEndPr/>
                       <w:sdtContent>
                         <w:r>
                           <w:rPr>
@@ -15045,6 +15532,7 @@
     <w:rsid w:val="00AA1347"/>
     <w:rsid w:val="00B15AAF"/>
     <w:rsid w:val="00B30536"/>
+    <w:rsid w:val="00BD0BCA"/>
     <w:rsid w:val="00CD0F6D"/>
     <w:rsid w:val="00D504C9"/>
     <w:rsid w:val="00DB243A"/>
@@ -15834,7 +16322,7 @@
 </file>
 
 <file path=customXml/itemProps1.xml><?xml version="1.0" encoding="utf-8"?>
-<ds:datastoreItem xmlns:ds="http://schemas.openxmlformats.org/officeDocument/2006/customXml" ds:itemID="{07723CCB-0763-4094-A8B0-AA220414CC35}">
+<ds:datastoreItem xmlns:ds="http://schemas.openxmlformats.org/officeDocument/2006/customXml" ds:itemID="{B09BBB6C-49DF-4158-A090-35FF2668AA39}">
   <ds:schemaRefs>
     <ds:schemaRef ds:uri="http://schemas.openxmlformats.org/officeDocument/2006/bibliography"/>
   </ds:schemaRefs>

</xml_diff>